<commit_message>
Updating the Lecture 17 & MicroBlaze Tutorial.
</commit_message>
<xml_diff>
--- a/hand/hand17.docx
+++ b/hand/hand17.docx
@@ -48,7 +48,10 @@
         <w:t xml:space="preserve">Last Updated: </w:t>
       </w:r>
       <w:r>
-        <w:t>Spring 2015</w:t>
+        <w:t>Spring 201</w:t>
+      </w:r>
+      <w:r>
+        <w:t>6</w:t>
       </w:r>
     </w:p>
     <w:bookmarkStart w:id="2" w:name="_Toc348613108" w:displacedByCustomXml="next"/>
@@ -5575,6 +5578,24 @@
       <w:r>
         <w:t>.</w:t>
       </w:r>
+      <w:r>
+        <w:t xml:space="preserve">  </w:t>
+      </w:r>
+      <w:r>
+        <w:t xml:space="preserve">  Name it something like </w:t>
+      </w:r>
+      <w:r>
+        <w:t>“led_bank</w:t>
+      </w:r>
+      <w:r>
+        <w:t>_0_LED_pin</w:t>
+      </w:r>
+      <w:r>
+        <w:t>"</w:t>
+      </w:r>
+      <w:r>
+        <w:t>.</w:t>
+      </w:r>
     </w:p>
     <w:p>
       <w:pPr>
@@ -5587,10 +5608,10 @@
           <w:noProof/>
         </w:rPr>
         <w:drawing>
-          <wp:inline distT="0" distB="0" distL="0" distR="0" wp14:anchorId="50943BFE" wp14:editId="61CE682C">
-            <wp:extent cx="2507588" cy="375857"/>
-            <wp:effectExtent l="0" t="0" r="0" b="5715"/>
-            <wp:docPr id="6" name="Picture 6"/>
+          <wp:inline distT="0" distB="0" distL="0" distR="0" wp14:anchorId="02FF6218" wp14:editId="5F6ADABC">
+            <wp:extent cx="2421331" cy="370327"/>
+            <wp:effectExtent l="0" t="0" r="0" b="0"/>
+            <wp:docPr id="8" name="Picture 8"/>
             <wp:cNvGraphicFramePr>
               <a:graphicFrameLocks xmlns:a="http://schemas.openxmlformats.org/drawingml/2006/main" noChangeAspect="1"/>
             </wp:cNvGraphicFramePr>
@@ -5598,36 +5619,30 @@
               <a:graphicData uri="http://schemas.openxmlformats.org/drawingml/2006/picture">
                 <pic:pic xmlns:pic="http://schemas.openxmlformats.org/drawingml/2006/picture">
                   <pic:nvPicPr>
-                    <pic:cNvPr id="0" name="Picture 1"/>
-                    <pic:cNvPicPr>
-                      <a:picLocks noChangeAspect="1" noChangeArrowheads="1"/>
-                    </pic:cNvPicPr>
+                    <pic:cNvPr id="0" name=""/>
+                    <pic:cNvPicPr/>
                   </pic:nvPicPr>
-                  <pic:blipFill>
-                    <a:blip r:embed="rId44">
-                      <a:extLst>
-                        <a:ext uri="{28A0092B-C50C-407E-A947-70E740481C1C}">
-                          <a14:useLocalDpi xmlns:a14="http://schemas.microsoft.com/office/drawing/2010/main" val="0"/>
-                        </a:ext>
-                      </a:extLst>
-                    </a:blip>
-                    <a:srcRect/>
-                    <a:stretch>
-                      <a:fillRect/>
-                    </a:stretch>
+                  <pic:blipFill rotWithShape="1">
+                    <a:blip r:embed="rId44"/>
+                    <a:srcRect r="26932"/>
+                    <a:stretch/>
                   </pic:blipFill>
                   <pic:spPr bwMode="auto">
                     <a:xfrm>
                       <a:off x="0" y="0"/>
-                      <a:ext cx="2508008" cy="375920"/>
+                      <a:ext cx="2422000" cy="370429"/>
                     </a:xfrm>
                     <a:prstGeom prst="rect">
                       <a:avLst/>
                     </a:prstGeom>
-                    <a:noFill/>
                     <a:ln>
                       <a:noFill/>
                     </a:ln>
+                    <a:extLst>
+                      <a:ext uri="{53640926-AAD7-44D8-BBD7-CCE9431645EC}">
+                        <a14:shadowObscured xmlns:a14="http://schemas.microsoft.com/office/drawing/2010/main"/>
+                      </a:ext>
+                    </a:extLst>
                   </pic:spPr>
                 </pic:pic>
               </a:graphicData>
@@ -5646,7 +5661,13 @@
         <w:jc w:val="left"/>
       </w:pPr>
       <w:r>
-        <w:t>Add the following lines to your UCF file:</w:t>
+        <w:t>Add the following lines to your UCF file</w:t>
+      </w:r>
+      <w:r>
+        <w:t xml:space="preserve"> (Located in the Data Folder)</w:t>
+      </w:r>
+      <w:r>
+        <w:t>:</w:t>
       </w:r>
     </w:p>
     <w:p>
@@ -5676,7 +5697,21 @@
           <w:rFonts w:ascii="Consolas" w:hAnsi="Consolas" w:cs="Consolas"/>
           <w:sz w:val="18"/>
         </w:rPr>
-        <w:t>is the name in step X above appended with “_0_pin”</w:t>
+        <w:t xml:space="preserve">is the name in step </w:t>
+      </w:r>
+      <w:r>
+        <w:rPr>
+          <w:rFonts w:ascii="Consolas" w:hAnsi="Consolas" w:cs="Consolas"/>
+          <w:sz w:val="18"/>
+        </w:rPr>
+        <w:t>d</w:t>
+      </w:r>
+      <w:r>
+        <w:rPr>
+          <w:rFonts w:ascii="Consolas" w:hAnsi="Consolas" w:cs="Consolas"/>
+          <w:sz w:val="18"/>
+        </w:rPr>
+        <w:t xml:space="preserve"> above appended with “_0_pin”</w:t>
       </w:r>
       <w:r>
         <w:rPr>
@@ -6376,6 +6411,26 @@
       <w:r>
         <w:t>Export the design to Xilinx SDK</w:t>
       </w:r>
+      <w:r>
+        <w:t xml:space="preserve">.  </w:t>
+      </w:r>
+      <w:r>
+        <w:t xml:space="preserve">Note: You may have to restart </w:t>
+      </w:r>
+      <w:r>
+        <w:t>S</w:t>
+      </w:r>
+      <w:r>
+        <w:t xml:space="preserve">DK to see the new </w:t>
+      </w:r>
+      <w:proofErr w:type="spellStart"/>
+      <w:r>
+        <w:t>system.bit</w:t>
+      </w:r>
+      <w:proofErr w:type="spellEnd"/>
+      <w:r>
+        <w:t xml:space="preserve"> file.</w:t>
+      </w:r>
     </w:p>
     <w:p>
       <w:pPr>
@@ -6383,6 +6438,7 @@
       </w:pPr>
       <w:bookmarkStart w:id="9" w:name="_Toc348613115"/>
       <w:r>
+        <w:lastRenderedPageBreak/>
         <w:t>Update Software</w:t>
       </w:r>
       <w:bookmarkEnd w:id="9"/>
@@ -6414,7 +6470,6 @@
         <w:jc w:val="left"/>
       </w:pPr>
       <w:r>
-        <w:lastRenderedPageBreak/>
         <w:t xml:space="preserve">Confirm that you want to import the new </w:t>
       </w:r>
       <w:proofErr w:type="spellStart"/>
@@ -6480,8 +6535,6 @@
         <w:br/>
         <w:t>Xil_Out8</w:t>
       </w:r>
-      <w:bookmarkStart w:id="10" w:name="_GoBack"/>
-      <w:bookmarkEnd w:id="10"/>
       <w:r>
         <w:rPr>
           <w:rFonts w:ascii="Consolas" w:hAnsi="Consolas" w:cs="Consolas"/>
@@ -6573,11 +6626,11 @@
       <w:pPr>
         <w:pStyle w:val="Heading2"/>
       </w:pPr>
-      <w:bookmarkStart w:id="11" w:name="_Toc348613116"/>
+      <w:bookmarkStart w:id="10" w:name="_Toc348613116"/>
       <w:r>
         <w:t>Conclusion</w:t>
       </w:r>
-      <w:bookmarkEnd w:id="11"/>
+      <w:bookmarkEnd w:id="10"/>
     </w:p>
     <w:p>
       <w:r>
@@ -6740,7 +6793,12 @@
         </w:numPr>
       </w:pPr>
       <w:r>
-        <w:t>Test and debug your software/hardware on the FPGA.</w:t>
+        <w:t>Test and debug your software/hardware on t</w:t>
+      </w:r>
+      <w:bookmarkStart w:id="11" w:name="_GoBack"/>
+      <w:bookmarkEnd w:id="11"/>
+      <w:r>
+        <w:t>he FPGA.</w:t>
       </w:r>
     </w:p>
     <w:sectPr>
@@ -6807,7 +6865,7 @@
       <w:rPr>
         <w:noProof/>
       </w:rPr>
-      <w:t>8</w:t>
+      <w:t>7</w:t>
     </w:r>
     <w:r>
       <w:rPr>
@@ -11237,7 +11295,7 @@
 </file>
 
 <file path=customXml/itemProps1.xml><?xml version="1.0" encoding="utf-8"?>
-<ds:datastoreItem xmlns:ds="http://schemas.openxmlformats.org/officeDocument/2006/customXml" ds:itemID="{025C5FBF-16DE-4704-90C3-D803C889DD7D}">
+<ds:datastoreItem xmlns:ds="http://schemas.openxmlformats.org/officeDocument/2006/customXml" ds:itemID="{4D4B1AF2-8833-4C13-B2F1-85E09B94D169}">
   <ds:schemaRefs>
     <ds:schemaRef ds:uri="http://schemas.openxmlformats.org/officeDocument/2006/bibliography"/>
   </ds:schemaRefs>

</xml_diff>